<commit_message>
Add back, languaje(need changes), colors
faltan themes y correction en idioma
</commit_message>
<xml_diff>
--- a/Documentacion/DOC.docx
+++ b/Documentacion/DOC.docx
@@ -54,7 +54,7 @@
                     </pic:cNvPicPr>
                   </pic:nvPicPr>
                   <pic:blipFill>
-                    <a:blip r:embed="rId5">
+                    <a:blip r:embed="rId7">
                       <a:extLst>
                         <a:ext uri="{28A0092B-C50C-407E-A947-70E740481C1C}">
                           <a14:useLocalDpi xmlns:a14="http://schemas.microsoft.com/office/drawing/2010/main" val="0"/>
@@ -138,39 +138,33 @@
     <w:p>
       <w:pPr>
         <w:rPr>
-          <w:lang w:val="en-US"/>
-        </w:rPr>
-      </w:pPr>
-      <w:r>
-        <w:rPr>
-          <w:lang w:val="en-US"/>
-        </w:rPr>
-        <w:t>E</w:t>
-      </w:r>
-      <w:r>
-        <w:rPr>
-          <w:lang w:val="en-US"/>
-        </w:rPr>
-        <w:t>-</w:t>
-      </w:r>
-      <w:r>
-        <w:rPr>
-          <w:lang w:val="en-US"/>
+          <w:lang w:val="es-ES"/>
+        </w:rPr>
+      </w:pPr>
+      <w:r>
+        <w:rPr>
+          <w:lang w:val="es-ES"/>
+        </w:rPr>
+        <w:t>E-</w:t>
+      </w:r>
+      <w:r>
+        <w:rPr>
+          <w:lang w:val="es-ES"/>
         </w:rPr>
         <w:t xml:space="preserve">Mail: </w:t>
       </w:r>
-      <w:hyperlink r:id="rId6" w:history="1">
+      <w:hyperlink r:id="rId8" w:history="1">
         <w:r>
           <w:rPr>
             <w:rStyle w:val="Hipervnculo"/>
-            <w:lang w:val="en-US"/>
+            <w:lang w:val="es-ES"/>
           </w:rPr>
           <w:t>acamarara.inf@upsa.es</w:t>
         </w:r>
       </w:hyperlink>
       <w:r>
         <w:rPr>
-          <w:lang w:val="en-US"/>
+          <w:lang w:val="es-ES"/>
         </w:rPr>
         <w:t xml:space="preserve"> </w:t>
       </w:r>
@@ -178,7 +172,7 @@
     <w:p>
       <w:pPr>
         <w:rPr>
-          <w:lang w:val="en-US"/>
+          <w:lang w:val="es-ES"/>
         </w:rPr>
       </w:pPr>
     </w:p>
@@ -187,7 +181,10 @@
         <w:t>Universidad: UPSA</w:t>
       </w:r>
     </w:p>
-    <w:p/>
+    <w:p>
+      <w:bookmarkStart w:id="0" w:name="_GoBack"/>
+      <w:bookmarkEnd w:id="0"/>
+    </w:p>
     <w:p/>
     <w:p/>
     <w:p/>
@@ -247,46 +244,1547 @@
       </w:r>
     </w:p>
     <w:p/>
-    <w:p/>
-    <w:p/>
-    <w:p/>
-    <w:p/>
-    <w:p/>
-    <w:p/>
-    <w:p/>
-    <w:p/>
-    <w:p/>
-    <w:p/>
-    <w:p/>
-    <w:p/>
-    <w:p/>
-    <w:p/>
-    <w:p/>
-    <w:p/>
-    <w:p/>
-    <w:p/>
-    <w:p/>
-    <w:p/>
-    <w:p/>
-    <w:p/>
-    <w:p/>
-    <w:p/>
-    <w:p/>
-    <w:p/>
-    <w:p/>
-    <w:p/>
-    <w:p/>
-    <w:p/>
-    <w:p/>
-    <w:p/>
-    <w:p/>
-    <w:p/>
-    <w:p/>
-    <w:p/>
-    <w:p/>
+    <w:p>
+      <w:pPr>
+        <w:pStyle w:val="Prrafodelista"/>
+        <w:numPr>
+          <w:ilvl w:val="0"/>
+          <w:numId w:val="5"/>
+        </w:numPr>
+      </w:pPr>
+      <w:proofErr w:type="spellStart"/>
+      <w:r>
+        <w:t>MainActivity</w:t>
+      </w:r>
+      <w:proofErr w:type="spellEnd"/>
+    </w:p>
+    <w:p>
+      <w:pPr>
+        <w:pStyle w:val="Prrafodelista"/>
+      </w:pPr>
+    </w:p>
+    <w:p>
+      <w:pPr>
+        <w:rPr>
+          <w:rFonts w:cstheme="minorHAnsi"/>
+          <w:lang w:val="es-ES" w:eastAsia="es-ES_tradnl"/>
+        </w:rPr>
+      </w:pPr>
+      <w:r>
+        <w:rPr>
+          <w:rFonts w:cstheme="minorHAnsi"/>
+          <w:lang w:val="es-ES" w:eastAsia="es-ES_tradnl"/>
+        </w:rPr>
+        <w:t xml:space="preserve">La clase </w:t>
+      </w:r>
+      <w:proofErr w:type="spellStart"/>
+      <w:r>
+        <w:t>MainActivity</w:t>
+      </w:r>
+      <w:proofErr w:type="spellEnd"/>
+      <w:r>
+        <w:rPr>
+          <w:rFonts w:cstheme="minorHAnsi"/>
+          <w:lang w:val="es-ES" w:eastAsia="es-ES_tradnl"/>
+        </w:rPr>
+        <w:t xml:space="preserve"> es una actividad de la aplicación Android que muestra una lista de rutas de senderismo utilizando un </w:t>
+      </w:r>
+      <w:proofErr w:type="spellStart"/>
+      <w:r>
+        <w:t>RecyclerView</w:t>
+      </w:r>
+      <w:proofErr w:type="spellEnd"/>
+      <w:r>
+        <w:rPr>
+          <w:rFonts w:cstheme="minorHAnsi"/>
+          <w:lang w:val="es-ES" w:eastAsia="es-ES_tradnl"/>
+        </w:rPr>
+        <w:t xml:space="preserve">. Esta actividad también proporciona la funcionalidad para crear nuevas rutas de senderismo a través de una actividad de </w:t>
+      </w:r>
+      <w:proofErr w:type="spellStart"/>
+      <w:r>
+        <w:t>NewRutaActivity</w:t>
+      </w:r>
+      <w:proofErr w:type="spellEnd"/>
+      <w:r>
+        <w:rPr>
+          <w:rFonts w:cstheme="minorHAnsi"/>
+          <w:lang w:val="es-ES" w:eastAsia="es-ES_tradnl"/>
+        </w:rPr>
+        <w:t>.</w:t>
+      </w:r>
+    </w:p>
+    <w:p>
+      <w:pPr>
+        <w:rPr>
+          <w:rFonts w:cstheme="minorHAnsi"/>
+          <w:lang w:val="es-ES" w:eastAsia="es-ES_tradnl"/>
+        </w:rPr>
+      </w:pPr>
+      <w:r>
+        <w:rPr>
+          <w:rFonts w:cstheme="minorHAnsi"/>
+          <w:lang w:val="es-ES" w:eastAsia="es-ES_tradnl"/>
+        </w:rPr>
+        <w:t xml:space="preserve">La clase utiliza un </w:t>
+      </w:r>
+      <w:proofErr w:type="spellStart"/>
+      <w:r>
+        <w:t>MainViewModel</w:t>
+      </w:r>
+      <w:proofErr w:type="spellEnd"/>
+      <w:r>
+        <w:rPr>
+          <w:rFonts w:cstheme="minorHAnsi"/>
+          <w:lang w:val="es-ES" w:eastAsia="es-ES_tradnl"/>
+        </w:rPr>
+        <w:t xml:space="preserve"> para recuperar las rutas de senderismo y un </w:t>
+      </w:r>
+      <w:proofErr w:type="spellStart"/>
+      <w:r>
+        <w:t>RutasAdapter</w:t>
+      </w:r>
+      <w:proofErr w:type="spellEnd"/>
+      <w:r>
+        <w:rPr>
+          <w:rFonts w:cstheme="minorHAnsi"/>
+          <w:lang w:val="es-ES" w:eastAsia="es-ES_tradnl"/>
+        </w:rPr>
+        <w:t xml:space="preserve"> para mostrarlas en la lista. Al hacer clic en una ruta, se abre una nueva actividad </w:t>
+      </w:r>
+      <w:proofErr w:type="spellStart"/>
+      <w:r>
+        <w:t>RutaActivity</w:t>
+      </w:r>
+      <w:proofErr w:type="spellEnd"/>
+      <w:r>
+        <w:rPr>
+          <w:rFonts w:cstheme="minorHAnsi"/>
+          <w:lang w:val="es-ES" w:eastAsia="es-ES_tradnl"/>
+        </w:rPr>
+        <w:t xml:space="preserve"> que muestra detalles de la ruta seleccionada.</w:t>
+      </w:r>
+    </w:p>
+    <w:p>
+      <w:pPr>
+        <w:rPr>
+          <w:rFonts w:cstheme="minorHAnsi"/>
+          <w:lang w:val="es-ES" w:eastAsia="es-ES_tradnl"/>
+        </w:rPr>
+      </w:pPr>
+      <w:r>
+        <w:rPr>
+          <w:rFonts w:cstheme="minorHAnsi"/>
+          <w:lang w:val="es-ES" w:eastAsia="es-ES_tradnl"/>
+        </w:rPr>
+        <w:t xml:space="preserve">Además, utiliza un </w:t>
+      </w:r>
+      <w:proofErr w:type="spellStart"/>
+      <w:r>
+        <w:t>ActivityResultLauncher</w:t>
+      </w:r>
+      <w:proofErr w:type="spellEnd"/>
+      <w:r>
+        <w:rPr>
+          <w:rFonts w:cstheme="minorHAnsi"/>
+          <w:lang w:val="es-ES" w:eastAsia="es-ES_tradnl"/>
+        </w:rPr>
+        <w:t xml:space="preserve"> para iniciar la actividad </w:t>
+      </w:r>
+      <w:proofErr w:type="spellStart"/>
+      <w:r>
+        <w:t>NewRutaActivity</w:t>
+      </w:r>
+      <w:proofErr w:type="spellEnd"/>
+      <w:r>
+        <w:rPr>
+          <w:rFonts w:cstheme="minorHAnsi"/>
+          <w:lang w:val="es-ES" w:eastAsia="es-ES_tradnl"/>
+        </w:rPr>
+        <w:t xml:space="preserve"> y recuperar los datos de la nueva ruta creada. La clase </w:t>
+      </w:r>
+      <w:proofErr w:type="spellStart"/>
+      <w:r>
+        <w:t>NewRutaActivityResultContract</w:t>
+      </w:r>
+      <w:proofErr w:type="spellEnd"/>
+      <w:r>
+        <w:rPr>
+          <w:rFonts w:cstheme="minorHAnsi"/>
+          <w:lang w:val="es-ES" w:eastAsia="es-ES_tradnl"/>
+        </w:rPr>
+        <w:t xml:space="preserve"> es un contrato de resultado que especifica cómo se crea la actividad </w:t>
+      </w:r>
+      <w:proofErr w:type="spellStart"/>
+      <w:r>
+        <w:t>NewRutaActivity</w:t>
+      </w:r>
+      <w:proofErr w:type="spellEnd"/>
+      <w:r>
+        <w:rPr>
+          <w:rFonts w:cstheme="minorHAnsi"/>
+          <w:lang w:val="es-ES" w:eastAsia="es-ES_tradnl"/>
+        </w:rPr>
+        <w:t xml:space="preserve"> y cómo se manejan los resultados devueltos. La clase </w:t>
+      </w:r>
+      <w:proofErr w:type="spellStart"/>
+      <w:r>
+        <w:t>NewRutaActivityResult</w:t>
+      </w:r>
+      <w:proofErr w:type="spellEnd"/>
+      <w:r>
+        <w:rPr>
+          <w:rFonts w:cstheme="minorHAnsi"/>
+          <w:lang w:val="es-ES" w:eastAsia="es-ES_tradnl"/>
+        </w:rPr>
+        <w:t xml:space="preserve"> es una clase auxiliar que contiene el resultado de la actividad </w:t>
+      </w:r>
+      <w:proofErr w:type="spellStart"/>
+      <w:r>
+        <w:t>NewRutaActivity</w:t>
+      </w:r>
+      <w:proofErr w:type="spellEnd"/>
+      <w:r>
+        <w:rPr>
+          <w:rFonts w:cstheme="minorHAnsi"/>
+          <w:lang w:val="es-ES" w:eastAsia="es-ES_tradnl"/>
+        </w:rPr>
+        <w:t>.</w:t>
+      </w:r>
+    </w:p>
+    <w:p>
+      <w:pPr>
+        <w:pStyle w:val="Prrafodelista"/>
+        <w:rPr>
+          <w:lang w:val="es-ES"/>
+        </w:rPr>
+      </w:pPr>
+    </w:p>
+    <w:p>
+      <w:pPr>
+        <w:pStyle w:val="Prrafodelista"/>
+        <w:numPr>
+          <w:ilvl w:val="0"/>
+          <w:numId w:val="5"/>
+        </w:numPr>
+      </w:pPr>
+      <w:proofErr w:type="spellStart"/>
+      <w:r>
+        <w:t>MainViewModel</w:t>
+      </w:r>
+      <w:proofErr w:type="spellEnd"/>
+    </w:p>
+    <w:p>
+      <w:pPr>
+        <w:pStyle w:val="Prrafodelista"/>
+      </w:pPr>
+    </w:p>
+    <w:p>
+      <w:r>
+        <w:t xml:space="preserve">La clase </w:t>
+      </w:r>
+      <w:proofErr w:type="spellStart"/>
+      <w:r>
+        <w:t>MainViewModel</w:t>
+      </w:r>
+      <w:proofErr w:type="spellEnd"/>
+      <w:r>
+        <w:t xml:space="preserve"> es un </w:t>
+      </w:r>
+      <w:proofErr w:type="spellStart"/>
+      <w:r>
+        <w:t>ViewModel</w:t>
+      </w:r>
+      <w:proofErr w:type="spellEnd"/>
+      <w:r>
+        <w:t xml:space="preserve"> de la arquitectura de componentes de Android que se utiliza para almacenar y administrar los datos relacionados con la lista de rutas de senderismo en la actividad </w:t>
+      </w:r>
+      <w:proofErr w:type="spellStart"/>
+      <w:r>
+        <w:t>MainActivity</w:t>
+      </w:r>
+      <w:proofErr w:type="spellEnd"/>
+      <w:r>
+        <w:t>.</w:t>
+      </w:r>
+    </w:p>
+    <w:p>
+      <w:r>
+        <w:t xml:space="preserve">Esta clase extiende </w:t>
+      </w:r>
+      <w:proofErr w:type="spellStart"/>
+      <w:r>
+        <w:t>AndroidViewModel</w:t>
+      </w:r>
+      <w:proofErr w:type="spellEnd"/>
+      <w:r>
+        <w:t xml:space="preserve"> y recibe un objeto </w:t>
+      </w:r>
+      <w:proofErr w:type="spellStart"/>
+      <w:r>
+        <w:t>Application</w:t>
+      </w:r>
+      <w:proofErr w:type="spellEnd"/>
+      <w:r>
+        <w:t xml:space="preserve"> en el constructor, que se utiliza para inicializar un objeto </w:t>
+      </w:r>
+      <w:proofErr w:type="spellStart"/>
+      <w:r>
+        <w:t>Repository</w:t>
+      </w:r>
+      <w:proofErr w:type="spellEnd"/>
+      <w:r>
+        <w:t xml:space="preserve"> y obtener la lista de rutas de senderismo mediante el m</w:t>
+      </w:r>
+      <w:r>
+        <w:rPr>
+          <w:rFonts w:ascii="Calibri" w:hAnsi="Calibri" w:cs="Calibri"/>
+        </w:rPr>
+        <w:t>é</w:t>
+      </w:r>
+      <w:r>
+        <w:t xml:space="preserve">todo </w:t>
+      </w:r>
+      <w:proofErr w:type="spellStart"/>
+      <w:proofErr w:type="gramStart"/>
+      <w:r>
+        <w:t>getRutas</w:t>
+      </w:r>
+      <w:proofErr w:type="spellEnd"/>
+      <w:r>
+        <w:t>(</w:t>
+      </w:r>
+      <w:proofErr w:type="gramEnd"/>
+      <w:r>
+        <w:t>).</w:t>
+      </w:r>
+    </w:p>
+    <w:p>
+      <w:r>
+        <w:t xml:space="preserve">El objeto </w:t>
+      </w:r>
+      <w:proofErr w:type="spellStart"/>
+      <w:r>
+        <w:t>Repository</w:t>
+      </w:r>
+      <w:proofErr w:type="spellEnd"/>
+      <w:r>
+        <w:t xml:space="preserve"> se obtiene a trav</w:t>
+      </w:r>
+      <w:r>
+        <w:rPr>
+          <w:rFonts w:ascii="Calibri" w:hAnsi="Calibri" w:cs="Calibri"/>
+        </w:rPr>
+        <w:t>é</w:t>
+      </w:r>
+      <w:r>
+        <w:t xml:space="preserve">s de la clase </w:t>
+      </w:r>
+      <w:proofErr w:type="spellStart"/>
+      <w:r>
+        <w:t>RutasApplication</w:t>
+      </w:r>
+      <w:proofErr w:type="spellEnd"/>
+      <w:r>
+        <w:t xml:space="preserve">, que es una subclase de </w:t>
+      </w:r>
+      <w:proofErr w:type="spellStart"/>
+      <w:r>
+        <w:t>Application</w:t>
+      </w:r>
+      <w:proofErr w:type="spellEnd"/>
+      <w:r>
+        <w:t xml:space="preserve"> que se utiliza para inicializar los componentes de la aplicaci</w:t>
+      </w:r>
+      <w:r>
+        <w:rPr>
+          <w:rFonts w:ascii="Calibri" w:hAnsi="Calibri" w:cs="Calibri"/>
+        </w:rPr>
+        <w:t>ó</w:t>
+      </w:r>
+      <w:r>
+        <w:t xml:space="preserve">n, como la base de datos y el objeto </w:t>
+      </w:r>
+      <w:proofErr w:type="spellStart"/>
+      <w:r>
+        <w:t>Repository</w:t>
+      </w:r>
+      <w:proofErr w:type="spellEnd"/>
+      <w:r>
+        <w:t>.</w:t>
+      </w:r>
+    </w:p>
+    <w:p>
+      <w:r>
+        <w:t xml:space="preserve">En resumen, la clase </w:t>
+      </w:r>
+      <w:proofErr w:type="spellStart"/>
+      <w:r>
+        <w:t>MainViewModel</w:t>
+      </w:r>
+      <w:proofErr w:type="spellEnd"/>
+      <w:r>
+        <w:t xml:space="preserve"> se encarga de proporcionar los datos necesarios para mostrar la lista de rutas de senderismo en la actividad </w:t>
+      </w:r>
+      <w:proofErr w:type="spellStart"/>
+      <w:r>
+        <w:t>MainActivity</w:t>
+      </w:r>
+      <w:proofErr w:type="spellEnd"/>
+      <w:r>
+        <w:t xml:space="preserve">, obteniendo dichos datos del objeto </w:t>
+      </w:r>
+      <w:proofErr w:type="spellStart"/>
+      <w:r>
+        <w:t>Repository</w:t>
+      </w:r>
+      <w:proofErr w:type="spellEnd"/>
+      <w:r>
+        <w:t>.</w:t>
+      </w:r>
+    </w:p>
+    <w:p>
+      <w:pPr>
+        <w:pStyle w:val="Prrafodelista"/>
+      </w:pPr>
+    </w:p>
+    <w:p>
+      <w:pPr>
+        <w:pStyle w:val="Prrafodelista"/>
+        <w:numPr>
+          <w:ilvl w:val="0"/>
+          <w:numId w:val="5"/>
+        </w:numPr>
+      </w:pPr>
+      <w:proofErr w:type="spellStart"/>
+      <w:r>
+        <w:t>NewRutaActivity</w:t>
+      </w:r>
+      <w:proofErr w:type="spellEnd"/>
+    </w:p>
+    <w:p>
+      <w:pPr>
+        <w:pStyle w:val="Prrafodelista"/>
+        <w:numPr>
+          <w:ilvl w:val="0"/>
+          <w:numId w:val="5"/>
+        </w:numPr>
+      </w:pPr>
+      <w:proofErr w:type="spellStart"/>
+      <w:r>
+        <w:t>NewRutaViewModel</w:t>
+      </w:r>
+      <w:proofErr w:type="spellEnd"/>
+    </w:p>
+    <w:p>
+      <w:pPr>
+        <w:pStyle w:val="Prrafodelista"/>
+        <w:numPr>
+          <w:ilvl w:val="0"/>
+          <w:numId w:val="5"/>
+        </w:numPr>
+      </w:pPr>
+      <w:proofErr w:type="spellStart"/>
+      <w:r>
+        <w:t>Repository</w:t>
+      </w:r>
+      <w:proofErr w:type="spellEnd"/>
+    </w:p>
+    <w:p>
+      <w:pPr>
+        <w:pStyle w:val="Prrafodelista"/>
+      </w:pPr>
+    </w:p>
+    <w:p>
+      <w:r>
+        <w:t>La clase</w:t>
+      </w:r>
+      <w:r>
+        <w:t xml:space="preserve"> </w:t>
+      </w:r>
+      <w:proofErr w:type="spellStart"/>
+      <w:r>
+        <w:t>Repository</w:t>
+      </w:r>
+      <w:proofErr w:type="spellEnd"/>
+      <w:r>
+        <w:t xml:space="preserve"> maneja un conjunto de objetos </w:t>
+      </w:r>
+      <w:r>
+        <w:t>Ruta</w:t>
+      </w:r>
+      <w:r>
+        <w:t xml:space="preserve">. </w:t>
+      </w:r>
+      <w:r>
+        <w:t>C</w:t>
+      </w:r>
+      <w:r>
+        <w:t xml:space="preserve">rea un conjunto de rutas predefinidas en el constructor de la clase mediante el uso de un mapa de rutas, donde cada ruta se identifica por una clave </w:t>
+      </w:r>
+      <w:r>
+        <w:rPr>
+          <w:rFonts w:ascii="Calibri" w:hAnsi="Calibri" w:cs="Calibri"/>
+        </w:rPr>
+        <w:t>ú</w:t>
+      </w:r>
+      <w:r>
+        <w:t>nica.</w:t>
+      </w:r>
+    </w:p>
     <w:p>
       <w:r>
         <w:lastRenderedPageBreak/>
+        <w:t>P</w:t>
+      </w:r>
+      <w:r>
+        <w:t>roporciona m</w:t>
+      </w:r>
+      <w:r>
+        <w:rPr>
+          <w:rFonts w:ascii="Calibri" w:hAnsi="Calibri" w:cs="Calibri"/>
+        </w:rPr>
+        <w:t>é</w:t>
+      </w:r>
+      <w:r>
+        <w:t xml:space="preserve">todos para recuperar una lista de todas las rutas, insertar nuevas rutas en el conjunto y buscar rutas por su identificador </w:t>
+      </w:r>
+      <w:r>
+        <w:rPr>
+          <w:rFonts w:ascii="Calibri" w:hAnsi="Calibri" w:cs="Calibri"/>
+        </w:rPr>
+        <w:t>ú</w:t>
+      </w:r>
+      <w:r>
+        <w:t>nico.</w:t>
+      </w:r>
+    </w:p>
+    <w:p>
+      <w:r>
+        <w:t>El m</w:t>
+      </w:r>
+      <w:r>
+        <w:rPr>
+          <w:rFonts w:ascii="Calibri" w:hAnsi="Calibri" w:cs="Calibri"/>
+        </w:rPr>
+        <w:t>é</w:t>
+      </w:r>
+      <w:r>
+        <w:t xml:space="preserve">todo </w:t>
+      </w:r>
+      <w:proofErr w:type="spellStart"/>
+      <w:proofErr w:type="gramStart"/>
+      <w:r>
+        <w:t>getRutas</w:t>
+      </w:r>
+      <w:proofErr w:type="spellEnd"/>
+      <w:r>
+        <w:t>(</w:t>
+      </w:r>
+      <w:proofErr w:type="gramEnd"/>
+      <w:r>
+        <w:t>)</w:t>
+      </w:r>
+      <w:r>
+        <w:t xml:space="preserve"> devuelve una lista de todas las rutas almacenadas en el conjunto, y se realiza mediante la creaci</w:t>
+      </w:r>
+      <w:r>
+        <w:rPr>
+          <w:rFonts w:ascii="Calibri" w:hAnsi="Calibri" w:cs="Calibri"/>
+        </w:rPr>
+        <w:t>ó</w:t>
+      </w:r>
+      <w:r>
+        <w:t>n de una lista vac</w:t>
+      </w:r>
+      <w:r>
+        <w:rPr>
+          <w:rFonts w:ascii="Calibri" w:hAnsi="Calibri" w:cs="Calibri"/>
+        </w:rPr>
+        <w:t>í</w:t>
+      </w:r>
+      <w:r>
+        <w:t>a y a</w:t>
+      </w:r>
+      <w:r>
+        <w:rPr>
+          <w:rFonts w:ascii="Calibri" w:hAnsi="Calibri" w:cs="Calibri"/>
+        </w:rPr>
+        <w:t>ñ</w:t>
+      </w:r>
+      <w:r>
+        <w:t>adiendo todos los valores del mapa de rutas en la lista.</w:t>
+      </w:r>
+    </w:p>
+    <w:p>
+      <w:r>
+        <w:t>El m</w:t>
+      </w:r>
+      <w:r>
+        <w:rPr>
+          <w:rFonts w:ascii="Calibri" w:hAnsi="Calibri" w:cs="Calibri"/>
+        </w:rPr>
+        <w:t>é</w:t>
+      </w:r>
+      <w:r>
+        <w:t xml:space="preserve">todo </w:t>
+      </w:r>
+      <w:proofErr w:type="spellStart"/>
+      <w:proofErr w:type="gramStart"/>
+      <w:r>
+        <w:t>insertRuta</w:t>
+      </w:r>
+      <w:proofErr w:type="spellEnd"/>
+      <w:r>
+        <w:t>(</w:t>
+      </w:r>
+      <w:proofErr w:type="gramEnd"/>
+      <w:r>
+        <w:t>)</w:t>
+      </w:r>
+      <w:r>
+        <w:t xml:space="preserve"> inserta una nueva ruta en el conjunto de rutas. Crea un objeto </w:t>
+      </w:r>
+      <w:r>
+        <w:t>Ruta</w:t>
+      </w:r>
+      <w:r>
+        <w:t xml:space="preserve"> con el nombre, explorador, valoraci</w:t>
+      </w:r>
+      <w:r>
+        <w:rPr>
+          <w:rFonts w:ascii="Calibri" w:hAnsi="Calibri" w:cs="Calibri"/>
+        </w:rPr>
+        <w:t>ó</w:t>
+      </w:r>
+      <w:r>
+        <w:t xml:space="preserve">n y dificultad proporcionados y asigna un identificador </w:t>
+      </w:r>
+      <w:r>
+        <w:rPr>
+          <w:rFonts w:ascii="Calibri" w:hAnsi="Calibri" w:cs="Calibri"/>
+        </w:rPr>
+        <w:t>ú</w:t>
+      </w:r>
+      <w:r>
+        <w:t>nico generado aleatoriamente. Luego, se agrega el objeto de ruta al mapa de rutas y se devuelve el objeto de ruta.</w:t>
+      </w:r>
+    </w:p>
+    <w:p>
+      <w:r>
+        <w:t>El m</w:t>
+      </w:r>
+      <w:r>
+        <w:rPr>
+          <w:rFonts w:ascii="Calibri" w:hAnsi="Calibri" w:cs="Calibri"/>
+        </w:rPr>
+        <w:t>é</w:t>
+      </w:r>
+      <w:r>
+        <w:t xml:space="preserve">todo </w:t>
+      </w:r>
+      <w:proofErr w:type="spellStart"/>
+      <w:proofErr w:type="gramStart"/>
+      <w:r>
+        <w:t>findRutaById</w:t>
+      </w:r>
+      <w:proofErr w:type="spellEnd"/>
+      <w:r>
+        <w:t>(</w:t>
+      </w:r>
+      <w:proofErr w:type="gramEnd"/>
+      <w:r>
+        <w:t>)</w:t>
+      </w:r>
+      <w:r>
+        <w:t xml:space="preserve"> encuentra una ruta en el conjunto de rutas seg</w:t>
+      </w:r>
+      <w:r>
+        <w:rPr>
+          <w:rFonts w:ascii="Calibri" w:hAnsi="Calibri" w:cs="Calibri"/>
+        </w:rPr>
+        <w:t>ú</w:t>
+      </w:r>
+      <w:r>
+        <w:t xml:space="preserve">n su identificador </w:t>
+      </w:r>
+      <w:r>
+        <w:rPr>
+          <w:rFonts w:ascii="Calibri" w:hAnsi="Calibri" w:cs="Calibri"/>
+        </w:rPr>
+        <w:t>ú</w:t>
+      </w:r>
+      <w:r>
+        <w:t>nico. Simplemente busca la ruta en el mapa de rutas usando la clave proporcionada y devuelve el objeto de ruta correspondiente.</w:t>
+      </w:r>
+    </w:p>
+    <w:p>
+      <w:pPr>
+        <w:pStyle w:val="Prrafodelista"/>
+      </w:pPr>
+    </w:p>
+    <w:p>
+      <w:pPr>
+        <w:pStyle w:val="Prrafodelista"/>
+      </w:pPr>
+    </w:p>
+    <w:p>
+      <w:pPr>
+        <w:pStyle w:val="Prrafodelista"/>
+        <w:numPr>
+          <w:ilvl w:val="0"/>
+          <w:numId w:val="5"/>
+        </w:numPr>
+      </w:pPr>
+      <w:r>
+        <w:t>Ruta</w:t>
+      </w:r>
+    </w:p>
+    <w:p>
+      <w:pPr>
+        <w:pStyle w:val="Prrafodelista"/>
+        <w:numPr>
+          <w:ilvl w:val="0"/>
+          <w:numId w:val="5"/>
+        </w:numPr>
+      </w:pPr>
+      <w:proofErr w:type="spellStart"/>
+      <w:r>
+        <w:t>RutaActivity</w:t>
+      </w:r>
+      <w:proofErr w:type="spellEnd"/>
+    </w:p>
+    <w:p>
+      <w:pPr>
+        <w:pStyle w:val="Prrafodelista"/>
+        <w:numPr>
+          <w:ilvl w:val="0"/>
+          <w:numId w:val="5"/>
+        </w:numPr>
+      </w:pPr>
+      <w:proofErr w:type="spellStart"/>
+      <w:r>
+        <w:t>RutasAdapter</w:t>
+      </w:r>
+      <w:proofErr w:type="spellEnd"/>
+    </w:p>
+    <w:p>
+      <w:pPr>
+        <w:pStyle w:val="Prrafodelista"/>
+      </w:pPr>
+    </w:p>
+    <w:p>
+      <w:r>
+        <w:t>D</w:t>
+      </w:r>
+      <w:r>
+        <w:t xml:space="preserve">efine un adaptador personalizado para un </w:t>
+      </w:r>
+      <w:proofErr w:type="spellStart"/>
+      <w:r>
+        <w:t>RecyclerView</w:t>
+      </w:r>
+      <w:proofErr w:type="spellEnd"/>
+      <w:r>
+        <w:t xml:space="preserve"> que se utiliza para mostrar</w:t>
+      </w:r>
+      <w:r>
+        <w:rPr>
+          <w:shd w:val="clear" w:color="auto" w:fill="393E40"/>
+          <w:lang w:val="es-ES" w:eastAsia="es-ES_tradnl"/>
+        </w:rPr>
+        <w:t xml:space="preserve"> </w:t>
+      </w:r>
+      <w:r>
+        <w:t xml:space="preserve">una lista de objetos de tipo Ruta. La interfaz de </w:t>
+      </w:r>
+      <w:proofErr w:type="spellStart"/>
+      <w:r>
+        <w:t>callback</w:t>
+      </w:r>
+      <w:proofErr w:type="spellEnd"/>
+      <w:r>
+        <w:t xml:space="preserve"> </w:t>
+      </w:r>
+      <w:proofErr w:type="spellStart"/>
+      <w:r>
+        <w:t>OnItemClick</w:t>
+      </w:r>
+      <w:proofErr w:type="spellEnd"/>
+      <w:r>
+        <w:t xml:space="preserve"> se utiliza para</w:t>
+      </w:r>
+      <w:r>
+        <w:rPr>
+          <w:shd w:val="clear" w:color="auto" w:fill="393E40"/>
+          <w:lang w:val="es-ES" w:eastAsia="es-ES_tradnl"/>
+        </w:rPr>
+        <w:t xml:space="preserve"> </w:t>
+      </w:r>
+      <w:r>
+        <w:t xml:space="preserve">notificar a la actividad principal cuando se hace </w:t>
+      </w:r>
+      <w:proofErr w:type="spellStart"/>
+      <w:r>
+        <w:t>clic</w:t>
+      </w:r>
+      <w:r>
+        <w:t>k</w:t>
+      </w:r>
+      <w:proofErr w:type="spellEnd"/>
+      <w:r>
+        <w:t xml:space="preserve"> en un elemento de la lista.</w:t>
+      </w:r>
+    </w:p>
+    <w:p>
+      <w:pPr>
+        <w:pStyle w:val="Prrafodelista"/>
+        <w:rPr>
+          <w:rFonts w:asciiTheme="majorHAnsi" w:hAnsiTheme="majorHAnsi" w:cstheme="majorHAnsi"/>
+        </w:rPr>
+      </w:pPr>
+    </w:p>
+    <w:p>
+      <w:pPr>
+        <w:pStyle w:val="Prrafodelista"/>
+        <w:rPr>
+          <w:lang w:val="es-ES"/>
+        </w:rPr>
+      </w:pPr>
+    </w:p>
+    <w:p>
+      <w:pPr>
+        <w:pStyle w:val="Prrafodelista"/>
+        <w:numPr>
+          <w:ilvl w:val="0"/>
+          <w:numId w:val="5"/>
+        </w:numPr>
+      </w:pPr>
+      <w:proofErr w:type="spellStart"/>
+      <w:r>
+        <w:t>RutasApplication</w:t>
+      </w:r>
+      <w:proofErr w:type="spellEnd"/>
+    </w:p>
+    <w:p>
+      <w:pPr>
+        <w:pStyle w:val="Prrafodelista"/>
+        <w:numPr>
+          <w:ilvl w:val="0"/>
+          <w:numId w:val="5"/>
+        </w:numPr>
+      </w:pPr>
+      <w:proofErr w:type="spellStart"/>
+      <w:r>
+        <w:t>RutasViewModel</w:t>
+      </w:r>
+      <w:proofErr w:type="spellEnd"/>
+    </w:p>
+    <w:p>
+      <w:pPr>
+        <w:pStyle w:val="Prrafodelista"/>
+      </w:pPr>
+    </w:p>
+    <w:p/>
+    <w:p/>
+    <w:p>
+      <w:proofErr w:type="spellStart"/>
+      <w:r>
+        <w:t>Layouts</w:t>
+      </w:r>
+      <w:proofErr w:type="spellEnd"/>
+      <w:r>
+        <w:t>:</w:t>
+      </w:r>
+    </w:p>
+    <w:p/>
+    <w:p>
+      <w:pPr>
+        <w:pStyle w:val="Prrafodelista"/>
+        <w:numPr>
+          <w:ilvl w:val="0"/>
+          <w:numId w:val="6"/>
+        </w:numPr>
+      </w:pPr>
+      <w:proofErr w:type="spellStart"/>
+      <w:r>
+        <w:t>activity_main</w:t>
+      </w:r>
+      <w:proofErr w:type="spellEnd"/>
+    </w:p>
+    <w:p/>
+    <w:p>
+      <w:r>
+        <w:t xml:space="preserve">Este es el </w:t>
+      </w:r>
+      <w:proofErr w:type="spellStart"/>
+      <w:r>
+        <w:t>layout</w:t>
+      </w:r>
+      <w:proofErr w:type="spellEnd"/>
+      <w:r>
+        <w:t xml:space="preserve"> de la actividad principal de la aplicación que incluye un </w:t>
+      </w:r>
+      <w:proofErr w:type="spellStart"/>
+      <w:r>
+        <w:t>RecyclerView</w:t>
+      </w:r>
+      <w:proofErr w:type="spellEnd"/>
+      <w:r>
+        <w:t xml:space="preserve"> y un </w:t>
+      </w:r>
+      <w:proofErr w:type="spellStart"/>
+      <w:r>
+        <w:t>FloatingActionButton</w:t>
+      </w:r>
+      <w:proofErr w:type="spellEnd"/>
+      <w:r>
+        <w:t xml:space="preserve">. El </w:t>
+      </w:r>
+      <w:proofErr w:type="spellStart"/>
+      <w:r>
+        <w:t>RecyclerView</w:t>
+      </w:r>
+      <w:proofErr w:type="spellEnd"/>
+      <w:r>
+        <w:t xml:space="preserve"> se utiliza para mostrar una lista de rutas de senderismo y se especifica que los elementos de la lista serán </w:t>
+      </w:r>
+      <w:proofErr w:type="spellStart"/>
+      <w:r>
+        <w:t>renderizados</w:t>
+      </w:r>
+      <w:proofErr w:type="spellEnd"/>
+      <w:r>
+        <w:t xml:space="preserve"> utilizando el </w:t>
+      </w:r>
+      <w:proofErr w:type="spellStart"/>
+      <w:r>
+        <w:t>layout</w:t>
+      </w:r>
+      <w:proofErr w:type="spellEnd"/>
+      <w:r>
+        <w:t xml:space="preserve"> "</w:t>
+      </w:r>
+      <w:proofErr w:type="spellStart"/>
+      <w:r>
+        <w:t>ruta_item</w:t>
+      </w:r>
+      <w:proofErr w:type="spellEnd"/>
+      <w:r>
+        <w:t xml:space="preserve">". El </w:t>
+      </w:r>
+      <w:proofErr w:type="spellStart"/>
+      <w:r>
+        <w:t>FloatingActionButton</w:t>
+      </w:r>
+      <w:proofErr w:type="spellEnd"/>
+      <w:r>
+        <w:t xml:space="preserve"> se utiliza para agregar nuevas rutas a la lista. El </w:t>
+      </w:r>
+      <w:proofErr w:type="spellStart"/>
+      <w:r>
+        <w:t>layout</w:t>
+      </w:r>
+      <w:proofErr w:type="spellEnd"/>
+      <w:r>
+        <w:t xml:space="preserve"> en sí mismo es un </w:t>
+      </w:r>
+      <w:proofErr w:type="spellStart"/>
+      <w:r>
+        <w:t>ConstraintLayout</w:t>
+      </w:r>
+      <w:proofErr w:type="spellEnd"/>
+      <w:r>
+        <w:t xml:space="preserve"> que ocupa todo el espacio disponible en la pantalla.</w:t>
+      </w:r>
+    </w:p>
+    <w:p>
+      <w:pPr>
+        <w:pStyle w:val="Prrafodelista"/>
+        <w:rPr>
+          <w:lang w:val="es-ES"/>
+        </w:rPr>
+      </w:pPr>
+    </w:p>
+    <w:p>
+      <w:pPr>
+        <w:pStyle w:val="Prrafodelista"/>
+      </w:pPr>
+    </w:p>
+    <w:p>
+      <w:pPr>
+        <w:pStyle w:val="Prrafodelista"/>
+        <w:numPr>
+          <w:ilvl w:val="0"/>
+          <w:numId w:val="6"/>
+        </w:numPr>
+      </w:pPr>
+      <w:proofErr w:type="spellStart"/>
+      <w:r>
+        <w:t>activity_new_ruta</w:t>
+      </w:r>
+      <w:proofErr w:type="spellEnd"/>
+    </w:p>
+    <w:p>
+      <w:pPr>
+        <w:pStyle w:val="Prrafodelista"/>
+      </w:pPr>
+    </w:p>
+    <w:p>
+      <w:r>
+        <w:rPr>
+          <w:lang w:val="es-ES" w:eastAsia="es-ES_tradnl"/>
+        </w:rPr>
+        <w:t xml:space="preserve">Este </w:t>
+      </w:r>
+      <w:proofErr w:type="spellStart"/>
+      <w:r>
+        <w:rPr>
+          <w:lang w:val="es-ES" w:eastAsia="es-ES_tradnl"/>
+        </w:rPr>
+        <w:t>layout</w:t>
+      </w:r>
+      <w:proofErr w:type="spellEnd"/>
+      <w:r>
+        <w:rPr>
+          <w:lang w:val="es-ES" w:eastAsia="es-ES_tradnl"/>
+        </w:rPr>
+        <w:t xml:space="preserve"> se utiliza para una actividad en una aplicación de Android llamada </w:t>
+      </w:r>
+      <w:proofErr w:type="spellStart"/>
+      <w:r>
+        <w:rPr>
+          <w:lang w:val="es-ES" w:eastAsia="es-ES_tradnl"/>
+        </w:rPr>
+        <w:t>NewRutaActivity</w:t>
+      </w:r>
+      <w:proofErr w:type="spellEnd"/>
+      <w:r>
+        <w:rPr>
+          <w:lang w:val="es-ES" w:eastAsia="es-ES_tradnl"/>
+        </w:rPr>
+        <w:t xml:space="preserve">. Está escrito en XML y utiliza el </w:t>
+      </w:r>
+      <w:proofErr w:type="spellStart"/>
+      <w:r>
+        <w:rPr>
+          <w:lang w:val="es-ES" w:eastAsia="es-ES_tradnl"/>
+        </w:rPr>
+        <w:t>ConstraintLayout</w:t>
+      </w:r>
+      <w:proofErr w:type="spellEnd"/>
+      <w:r>
+        <w:rPr>
+          <w:lang w:val="es-ES" w:eastAsia="es-ES_tradnl"/>
+        </w:rPr>
+        <w:t xml:space="preserve"> de Android. El diseño consta de varias vistas: dos </w:t>
+      </w:r>
+      <w:proofErr w:type="spellStart"/>
+      <w:r>
+        <w:rPr>
+          <w:lang w:val="es-ES" w:eastAsia="es-ES_tradnl"/>
+        </w:rPr>
+        <w:t>EditText</w:t>
+      </w:r>
+      <w:proofErr w:type="spellEnd"/>
+      <w:r>
+        <w:rPr>
+          <w:lang w:val="es-ES" w:eastAsia="es-ES_tradnl"/>
+        </w:rPr>
+        <w:t xml:space="preserve"> para ingresar el nombre de una ruta y el nombre del explorador, tres </w:t>
+      </w:r>
+      <w:proofErr w:type="spellStart"/>
+      <w:r>
+        <w:rPr>
+          <w:lang w:val="es-ES" w:eastAsia="es-ES_tradnl"/>
+        </w:rPr>
+        <w:t>TextView</w:t>
+      </w:r>
+      <w:proofErr w:type="spellEnd"/>
+      <w:r>
+        <w:rPr>
+          <w:lang w:val="es-ES" w:eastAsia="es-ES_tradnl"/>
+        </w:rPr>
+        <w:t xml:space="preserve"> para mostrar diferentes niveles de dificultad, un </w:t>
+      </w:r>
+      <w:proofErr w:type="spellStart"/>
+      <w:r>
+        <w:rPr>
+          <w:lang w:val="es-ES" w:eastAsia="es-ES_tradnl"/>
+        </w:rPr>
+        <w:t>SeekBar</w:t>
+      </w:r>
+      <w:proofErr w:type="spellEnd"/>
+      <w:r>
+        <w:rPr>
+          <w:lang w:val="es-ES" w:eastAsia="es-ES_tradnl"/>
+        </w:rPr>
+        <w:t xml:space="preserve"> para seleccionar la dificultad y un </w:t>
+      </w:r>
+      <w:proofErr w:type="spellStart"/>
+      <w:r>
+        <w:rPr>
+          <w:lang w:val="es-ES" w:eastAsia="es-ES_tradnl"/>
+        </w:rPr>
+        <w:t>RatingBar</w:t>
+      </w:r>
+      <w:proofErr w:type="spellEnd"/>
+      <w:r>
+        <w:rPr>
+          <w:lang w:val="es-ES" w:eastAsia="es-ES_tradnl"/>
+        </w:rPr>
+        <w:t xml:space="preserve"> para seleccionar una valoración. </w:t>
+      </w:r>
+      <w:r>
+        <w:rPr>
+          <w:lang w:val="es-ES" w:eastAsia="es-ES_tradnl"/>
+        </w:rPr>
+        <w:lastRenderedPageBreak/>
+        <w:t xml:space="preserve">También hay un botón para </w:t>
+      </w:r>
+      <w:r>
+        <w:t xml:space="preserve">guardar la información ingresada en los </w:t>
+      </w:r>
+      <w:proofErr w:type="spellStart"/>
+      <w:r>
+        <w:t>EditText</w:t>
+      </w:r>
+      <w:proofErr w:type="spellEnd"/>
+      <w:r>
+        <w:t>. El diseño</w:t>
+      </w:r>
+      <w:r>
+        <w:rPr>
+          <w:shd w:val="clear" w:color="auto" w:fill="393E40"/>
+          <w:lang w:val="es-ES" w:eastAsia="es-ES_tradnl"/>
+        </w:rPr>
+        <w:t xml:space="preserve"> </w:t>
+      </w:r>
+      <w:r>
+        <w:t xml:space="preserve">se ajusta automáticamente a diferentes tamaños de pantalla, ya que utiliza </w:t>
+      </w:r>
+      <w:proofErr w:type="spellStart"/>
+      <w:r>
+        <w:t>constraints</w:t>
+      </w:r>
+      <w:proofErr w:type="spellEnd"/>
+      <w:r>
+        <w:t xml:space="preserve"> para definir la posición y el tamaño de las vistas.</w:t>
+      </w:r>
+    </w:p>
+    <w:p/>
+    <w:p>
+      <w:pPr>
+        <w:pStyle w:val="Prrafodelista"/>
+      </w:pPr>
+    </w:p>
+    <w:p>
+      <w:pPr>
+        <w:pStyle w:val="Prrafodelista"/>
+        <w:numPr>
+          <w:ilvl w:val="0"/>
+          <w:numId w:val="6"/>
+        </w:numPr>
+      </w:pPr>
+      <w:proofErr w:type="spellStart"/>
+      <w:r>
+        <w:t>activity_ruta</w:t>
+      </w:r>
+      <w:proofErr w:type="spellEnd"/>
+    </w:p>
+    <w:p>
+      <w:pPr>
+        <w:pStyle w:val="Prrafodelista"/>
+      </w:pPr>
+    </w:p>
+    <w:p>
+      <w:pPr>
+        <w:rPr>
+          <w:lang w:val="es-ES" w:eastAsia="es-ES_tradnl"/>
+        </w:rPr>
+      </w:pPr>
+      <w:r>
+        <w:rPr>
+          <w:lang w:val="es-ES" w:eastAsia="es-ES_tradnl"/>
+        </w:rPr>
+        <w:t xml:space="preserve">Este </w:t>
+      </w:r>
+      <w:proofErr w:type="spellStart"/>
+      <w:r>
+        <w:rPr>
+          <w:lang w:val="es-ES" w:eastAsia="es-ES_tradnl"/>
+        </w:rPr>
+        <w:t>layout</w:t>
+      </w:r>
+      <w:proofErr w:type="spellEnd"/>
+      <w:r>
+        <w:rPr>
+          <w:lang w:val="es-ES" w:eastAsia="es-ES_tradnl"/>
+        </w:rPr>
+        <w:t xml:space="preserve"> es una vista de una pantalla en Android que contiene cinco </w:t>
+      </w:r>
+      <w:proofErr w:type="spellStart"/>
+      <w:r>
+        <w:rPr>
+          <w:lang w:val="es-ES" w:eastAsia="es-ES_tradnl"/>
+        </w:rPr>
+        <w:t>TextViews</w:t>
+      </w:r>
+      <w:proofErr w:type="spellEnd"/>
+      <w:r>
+        <w:rPr>
+          <w:lang w:val="es-ES" w:eastAsia="es-ES_tradnl"/>
+        </w:rPr>
+        <w:t xml:space="preserve">, cada uno con un identificador único (@+id/) y restricciones de diseño de </w:t>
+      </w:r>
+      <w:proofErr w:type="spellStart"/>
+      <w:r>
+        <w:rPr>
+          <w:lang w:val="es-ES" w:eastAsia="es-ES_tradnl"/>
+        </w:rPr>
+        <w:t>ConstraintLayout</w:t>
+      </w:r>
+      <w:proofErr w:type="spellEnd"/>
+      <w:r>
+        <w:rPr>
+          <w:lang w:val="es-ES" w:eastAsia="es-ES_tradnl"/>
+        </w:rPr>
+        <w:t xml:space="preserve"> (@+</w:t>
+      </w:r>
+      <w:proofErr w:type="spellStart"/>
+      <w:r>
+        <w:rPr>
+          <w:lang w:val="es-ES" w:eastAsia="es-ES_tradnl"/>
+        </w:rPr>
+        <w:t>layout_constraint</w:t>
+      </w:r>
+      <w:proofErr w:type="spellEnd"/>
+      <w:r>
+        <w:rPr>
+          <w:lang w:val="es-ES" w:eastAsia="es-ES_tradnl"/>
+        </w:rPr>
+        <w:t xml:space="preserve">...) que establecen la posición de los </w:t>
+      </w:r>
+      <w:proofErr w:type="spellStart"/>
+      <w:r>
+        <w:rPr>
+          <w:lang w:val="es-ES" w:eastAsia="es-ES_tradnl"/>
+        </w:rPr>
+        <w:t>TextViews</w:t>
+      </w:r>
+      <w:proofErr w:type="spellEnd"/>
+      <w:r>
+        <w:rPr>
+          <w:lang w:val="es-ES" w:eastAsia="es-ES_tradnl"/>
+        </w:rPr>
+        <w:t xml:space="preserve"> en la pantalla. Los </w:t>
+      </w:r>
+      <w:proofErr w:type="spellStart"/>
+      <w:r>
+        <w:rPr>
+          <w:lang w:val="es-ES" w:eastAsia="es-ES_tradnl"/>
+        </w:rPr>
+        <w:t>TextViews</w:t>
+      </w:r>
+      <w:proofErr w:type="spellEnd"/>
+      <w:r>
+        <w:rPr>
+          <w:lang w:val="es-ES" w:eastAsia="es-ES_tradnl"/>
+        </w:rPr>
+        <w:t xml:space="preserve"> muestran información de una ruta, incluyendo su ID, nombre, explorador, valoración y dificultad. Todos los </w:t>
+      </w:r>
+      <w:proofErr w:type="spellStart"/>
+      <w:r>
+        <w:rPr>
+          <w:lang w:val="es-ES" w:eastAsia="es-ES_tradnl"/>
+        </w:rPr>
+        <w:t>TextViews</w:t>
+      </w:r>
+      <w:proofErr w:type="spellEnd"/>
+      <w:r>
+        <w:rPr>
+          <w:lang w:val="es-ES" w:eastAsia="es-ES_tradnl"/>
+        </w:rPr>
+        <w:t xml:space="preserve"> tienen una anchura de 0dp y una altura que se ajusta al contenido (</w:t>
+      </w:r>
+      <w:proofErr w:type="spellStart"/>
+      <w:r>
+        <w:rPr>
+          <w:lang w:val="es-ES" w:eastAsia="es-ES_tradnl"/>
+        </w:rPr>
+        <w:t>wrap_content</w:t>
+      </w:r>
+      <w:proofErr w:type="spellEnd"/>
+      <w:r>
+        <w:rPr>
+          <w:lang w:val="es-ES" w:eastAsia="es-ES_tradnl"/>
+        </w:rPr>
+        <w:t>).</w:t>
+      </w:r>
+    </w:p>
+    <w:p>
+      <w:pPr>
+        <w:pStyle w:val="Prrafodelista"/>
+        <w:rPr>
+          <w:lang w:val="es-ES"/>
+        </w:rPr>
+      </w:pPr>
+    </w:p>
+    <w:p>
+      <w:pPr>
+        <w:pStyle w:val="Prrafodelista"/>
+      </w:pPr>
+    </w:p>
+    <w:p>
+      <w:pPr>
+        <w:pStyle w:val="Prrafodelista"/>
+        <w:numPr>
+          <w:ilvl w:val="0"/>
+          <w:numId w:val="6"/>
+        </w:numPr>
+      </w:pPr>
+      <w:r>
+        <w:t>activity_ruta2</w:t>
+      </w:r>
+    </w:p>
+    <w:p>
+      <w:pPr>
+        <w:pStyle w:val="Prrafodelista"/>
+      </w:pPr>
+    </w:p>
+    <w:p>
+      <w:pPr>
+        <w:pStyle w:val="Prrafodelista"/>
+      </w:pPr>
+    </w:p>
+    <w:p>
+      <w:pPr>
+        <w:pStyle w:val="Prrafodelista"/>
+      </w:pPr>
+    </w:p>
+    <w:p>
+      <w:pPr>
+        <w:pStyle w:val="Prrafodelista"/>
+        <w:numPr>
+          <w:ilvl w:val="0"/>
+          <w:numId w:val="6"/>
+        </w:numPr>
+      </w:pPr>
+      <w:proofErr w:type="spellStart"/>
+      <w:r>
+        <w:t>ruta_item</w:t>
+      </w:r>
+      <w:proofErr w:type="spellEnd"/>
+    </w:p>
+    <w:p>
+      <w:pPr>
+        <w:pStyle w:val="Prrafodelista"/>
+        <w:rPr>
+          <w:lang w:val="es-ES"/>
+        </w:rPr>
+      </w:pPr>
+    </w:p>
+    <w:p>
+      <w:pPr>
+        <w:rPr>
+          <w:lang w:val="es-ES" w:eastAsia="es-ES_tradnl"/>
+        </w:rPr>
+      </w:pPr>
+      <w:r>
+        <w:rPr>
+          <w:lang w:val="es-ES" w:eastAsia="es-ES_tradnl"/>
+        </w:rPr>
+        <w:t xml:space="preserve">Este </w:t>
+      </w:r>
+      <w:proofErr w:type="spellStart"/>
+      <w:r>
+        <w:rPr>
+          <w:lang w:val="es-ES" w:eastAsia="es-ES_tradnl"/>
+        </w:rPr>
+        <w:t>layout</w:t>
+      </w:r>
+      <w:proofErr w:type="spellEnd"/>
+      <w:r>
+        <w:rPr>
+          <w:lang w:val="es-ES" w:eastAsia="es-ES_tradnl"/>
+        </w:rPr>
+        <w:t xml:space="preserve"> utiliza un </w:t>
+      </w:r>
+      <w:proofErr w:type="spellStart"/>
+      <w:r>
+        <w:rPr>
+          <w:lang w:val="es-ES" w:eastAsia="es-ES_tradnl"/>
+        </w:rPr>
+        <w:t>CardView</w:t>
+      </w:r>
+      <w:proofErr w:type="spellEnd"/>
+      <w:r>
+        <w:rPr>
+          <w:lang w:val="es-ES" w:eastAsia="es-ES_tradnl"/>
+        </w:rPr>
+        <w:t xml:space="preserve"> para mostrar información de una ruta en una lista. Dentro del </w:t>
+      </w:r>
+      <w:proofErr w:type="spellStart"/>
+      <w:r>
+        <w:rPr>
+          <w:lang w:val="es-ES" w:eastAsia="es-ES_tradnl"/>
+        </w:rPr>
+        <w:t>CardView</w:t>
+      </w:r>
+      <w:proofErr w:type="spellEnd"/>
+      <w:r>
+        <w:rPr>
+          <w:lang w:val="es-ES" w:eastAsia="es-ES_tradnl"/>
+        </w:rPr>
+        <w:t xml:space="preserve">, se encuentra un </w:t>
+      </w:r>
+      <w:proofErr w:type="spellStart"/>
+      <w:r>
+        <w:rPr>
+          <w:lang w:val="es-ES" w:eastAsia="es-ES_tradnl"/>
+        </w:rPr>
+        <w:t>ConstraintLayout</w:t>
+      </w:r>
+      <w:proofErr w:type="spellEnd"/>
+      <w:r>
+        <w:rPr>
+          <w:lang w:val="es-ES" w:eastAsia="es-ES_tradnl"/>
+        </w:rPr>
+        <w:t xml:space="preserve"> que contiene cuatro </w:t>
+      </w:r>
+      <w:proofErr w:type="spellStart"/>
+      <w:r>
+        <w:rPr>
+          <w:lang w:val="es-ES" w:eastAsia="es-ES_tradnl"/>
+        </w:rPr>
+        <w:t>TextViews</w:t>
+      </w:r>
+      <w:proofErr w:type="spellEnd"/>
+      <w:r>
+        <w:rPr>
+          <w:lang w:val="es-ES" w:eastAsia="es-ES_tradnl"/>
+        </w:rPr>
+        <w:t xml:space="preserve"> que muestran el nombre de la ruta, el nombre del explorador, la dificultad de la ruta y su valoración. El </w:t>
+      </w:r>
+      <w:proofErr w:type="spellStart"/>
+      <w:r>
+        <w:rPr>
+          <w:lang w:val="es-ES" w:eastAsia="es-ES_tradnl"/>
+        </w:rPr>
+        <w:t>CardView</w:t>
+      </w:r>
+      <w:proofErr w:type="spellEnd"/>
+      <w:r>
+        <w:rPr>
+          <w:lang w:val="es-ES" w:eastAsia="es-ES_tradnl"/>
+        </w:rPr>
+        <w:t xml:space="preserve"> tiene un radio de borde de 30dp, un relleno de contenido de 15dp y un margen superior de 4dp, y se ajusta a la anchura del </w:t>
+      </w:r>
+      <w:proofErr w:type="spellStart"/>
+      <w:r>
+        <w:rPr>
+          <w:lang w:val="es-ES" w:eastAsia="es-ES_tradnl"/>
+        </w:rPr>
+        <w:t>match_parent</w:t>
+      </w:r>
+      <w:proofErr w:type="spellEnd"/>
+      <w:r>
+        <w:rPr>
+          <w:lang w:val="es-ES" w:eastAsia="es-ES_tradnl"/>
+        </w:rPr>
+        <w:t xml:space="preserve"> y la altura del </w:t>
+      </w:r>
+      <w:proofErr w:type="spellStart"/>
+      <w:r>
+        <w:rPr>
+          <w:lang w:val="es-ES" w:eastAsia="es-ES_tradnl"/>
+        </w:rPr>
+        <w:t>wrap_content</w:t>
+      </w:r>
+      <w:proofErr w:type="spellEnd"/>
+      <w:r>
+        <w:rPr>
+          <w:lang w:val="es-ES" w:eastAsia="es-ES_tradnl"/>
+        </w:rPr>
+        <w:t xml:space="preserve">. Los </w:t>
+      </w:r>
+      <w:proofErr w:type="spellStart"/>
+      <w:r>
+        <w:rPr>
+          <w:lang w:val="es-ES" w:eastAsia="es-ES_tradnl"/>
+        </w:rPr>
+        <w:t>TextViews</w:t>
+      </w:r>
+      <w:proofErr w:type="spellEnd"/>
+      <w:r>
+        <w:rPr>
+          <w:lang w:val="es-ES" w:eastAsia="es-ES_tradnl"/>
+        </w:rPr>
+        <w:t xml:space="preserve"> tienen un ancho de 0dp y una altura de </w:t>
+      </w:r>
+      <w:proofErr w:type="spellStart"/>
+      <w:r>
+        <w:rPr>
+          <w:lang w:val="es-ES" w:eastAsia="es-ES_tradnl"/>
+        </w:rPr>
+        <w:t>wrap_content</w:t>
+      </w:r>
+      <w:proofErr w:type="spellEnd"/>
+      <w:r>
+        <w:rPr>
+          <w:lang w:val="es-ES" w:eastAsia="es-ES_tradnl"/>
+        </w:rPr>
+        <w:t xml:space="preserve">, y se posicionan usando restricciones en relación con otros elementos dentro del </w:t>
+      </w:r>
+      <w:proofErr w:type="spellStart"/>
+      <w:r>
+        <w:rPr>
+          <w:lang w:val="es-ES" w:eastAsia="es-ES_tradnl"/>
+        </w:rPr>
+        <w:t>ConstraintLayout</w:t>
+      </w:r>
+      <w:proofErr w:type="spellEnd"/>
+      <w:r>
+        <w:rPr>
+          <w:lang w:val="es-ES" w:eastAsia="es-ES_tradnl"/>
+        </w:rPr>
+        <w:t>. Se utilizan atributos de herramientas para mostrar texto de ejemplo en el diseño.</w:t>
+      </w:r>
+    </w:p>
+    <w:p>
+      <w:pPr>
+        <w:pStyle w:val="Prrafodelista"/>
+        <w:rPr>
+          <w:lang w:val="es-ES"/>
+        </w:rPr>
+      </w:pPr>
+    </w:p>
+    <w:p>
+      <w:pPr>
+        <w:pStyle w:val="Prrafodelista"/>
+        <w:rPr>
+          <w:lang w:val="es-ES"/>
+        </w:rPr>
+      </w:pPr>
+    </w:p>
+    <w:p/>
+    <w:p/>
+    <w:p/>
+    <w:p/>
+    <w:p/>
+    <w:p/>
+    <w:p/>
+    <w:p/>
+    <w:p/>
+    <w:p/>
+    <w:p/>
+    <w:p/>
+    <w:p/>
+    <w:p/>
+    <w:p/>
+    <w:p/>
+    <w:p>
+      <w:r>
         <w:t>Ejecución del Programa:</w:t>
       </w:r>
     </w:p>
@@ -326,7 +1824,7 @@
                     <pic:cNvPicPr/>
                   </pic:nvPicPr>
                   <pic:blipFill>
-                    <a:blip r:embed="rId7">
+                    <a:blip r:embed="rId9">
                       <a:extLst>
                         <a:ext uri="{28A0092B-C50C-407E-A947-70E740481C1C}">
                           <a14:useLocalDpi xmlns:a14="http://schemas.microsoft.com/office/drawing/2010/main" val="0"/>
@@ -356,7 +1854,6 @@
     <w:p/>
     <w:p>
       <w:r>
-        <w:lastRenderedPageBreak/>
         <w:t xml:space="preserve">Si hemos optado por pulsar el “+” nos llevará a esta vista, donde nos pedirá el nombre de la ruta, el explorador, la dificultad (mediante una </w:t>
       </w:r>
       <w:proofErr w:type="spellStart"/>
@@ -374,7 +1871,24 @@
         <w:t>*Añado un ejemplo para ver su ejecución</w:t>
       </w:r>
     </w:p>
-    <w:p/>
+    <w:p>
+      <w:r>
+        <w:t>*He dejado los temas (</w:t>
+      </w:r>
+      <w:proofErr w:type="spellStart"/>
+      <w:r>
+        <w:t>themes</w:t>
+      </w:r>
+      <w:proofErr w:type="spellEnd"/>
+      <w:r>
+        <w:t>) que usamos en la app de películas</w:t>
+      </w:r>
+    </w:p>
+    <w:p>
+      <w:r>
+        <w:t>*Capturas en modo oscuro</w:t>
+      </w:r>
+    </w:p>
     <w:p/>
     <w:p>
       <w:r>
@@ -441,7 +1955,7 @@
                                           <pic:cNvPicPr/>
                                         </pic:nvPicPr>
                                         <pic:blipFill>
-                                          <a:blip r:embed="rId8">
+                                          <a:blip r:embed="rId10">
                                             <a:extLst>
                                               <a:ext uri="{28A0092B-C50C-407E-A947-70E740481C1C}">
                                                 <a14:useLocalDpi xmlns:a14="http://schemas.microsoft.com/office/drawing/2010/main" val="0"/>
@@ -518,7 +2032,7 @@
                                     <pic:cNvPicPr/>
                                   </pic:nvPicPr>
                                   <pic:blipFill>
-                                    <a:blip r:embed="rId8">
+                                    <a:blip r:embed="rId10">
                                       <a:extLst>
                                         <a:ext uri="{28A0092B-C50C-407E-A947-70E740481C1C}">
                                           <a14:useLocalDpi xmlns:a14="http://schemas.microsoft.com/office/drawing/2010/main" val="0"/>
@@ -616,7 +2130,7 @@
                                           <pic:cNvPicPr/>
                                         </pic:nvPicPr>
                                         <pic:blipFill>
-                                          <a:blip r:embed="rId9">
+                                          <a:blip r:embed="rId11">
                                             <a:extLst>
                                               <a:ext uri="{28A0092B-C50C-407E-A947-70E740481C1C}">
                                                 <a14:useLocalDpi xmlns:a14="http://schemas.microsoft.com/office/drawing/2010/main" val="0"/>
@@ -689,7 +2203,7 @@
                                     <pic:cNvPicPr/>
                                   </pic:nvPicPr>
                                   <pic:blipFill>
-                                    <a:blip r:embed="rId9">
+                                    <a:blip r:embed="rId11">
                                       <a:extLst>
                                         <a:ext uri="{28A0092B-C50C-407E-A947-70E740481C1C}">
                                           <a14:useLocalDpi xmlns:a14="http://schemas.microsoft.com/office/drawing/2010/main" val="0"/>
@@ -765,28 +2279,15 @@
     <w:p/>
     <w:p>
       <w:r>
-        <w:lastRenderedPageBreak/>
         <w:t>Si pulsamos en el botón de “SAVE” guardaremos la ruta correspondiente</w:t>
       </w:r>
-      <w:r>
-        <w:br/>
-        <w:t xml:space="preserve">(Si bien es cierto que </w:t>
-      </w:r>
-      <w:r>
-        <w:t>no aparecerá inmediatamente, ya que la app no tiene un método load al pulsar en “</w:t>
-      </w:r>
-      <w:proofErr w:type="spellStart"/>
-      <w:r>
-        <w:t>save</w:t>
-      </w:r>
-      <w:proofErr w:type="spellEnd"/>
-      <w:r>
-        <w:t>”)</w:t>
-      </w:r>
-    </w:p>
-    <w:p>
-      <w:r>
-        <w:t>Al recargar de forma manual aparecerá lo siguiente</w:t>
+    </w:p>
+    <w:p>
+      <w:r>
+        <w:t xml:space="preserve">Al </w:t>
+      </w:r>
+      <w:r>
+        <w:t>volver al listado de rutas aparecerá lo siguiente</w:t>
       </w:r>
     </w:p>
     <w:p>
@@ -854,7 +2355,7 @@
                                           <pic:cNvPicPr/>
                                         </pic:nvPicPr>
                                         <pic:blipFill>
-                                          <a:blip r:embed="rId10">
+                                          <a:blip r:embed="rId12">
                                             <a:extLst>
                                               <a:ext uri="{28A0092B-C50C-407E-A947-70E740481C1C}">
                                                 <a14:useLocalDpi xmlns:a14="http://schemas.microsoft.com/office/drawing/2010/main" val="0"/>
@@ -921,7 +2422,7 @@
                                     <pic:cNvPicPr/>
                                   </pic:nvPicPr>
                                   <pic:blipFill>
-                                    <a:blip r:embed="rId10">
+                                    <a:blip r:embed="rId12">
                                       <a:extLst>
                                         <a:ext uri="{28A0092B-C50C-407E-A947-70E740481C1C}">
                                           <a14:useLocalDpi xmlns:a14="http://schemas.microsoft.com/office/drawing/2010/main" val="0"/>
@@ -1177,12 +2678,7 @@
     <w:p>
       <w:r>
         <w:lastRenderedPageBreak/>
-        <w:t xml:space="preserve">Si pulsamos sobre una de las rutas tendremos lo siguiente, en las rutas por defecto tendremos las claves manuales (‘a’, ‘b’…) mientras que en las claves generadas </w:t>
-      </w:r>
-      <w:bookmarkStart w:id="0" w:name="_GoBack"/>
-      <w:bookmarkEnd w:id="0"/>
-      <w:r>
-        <w:t>automáticamente tendremos un auto valor.</w:t>
+        <w:t>Si pulsamos sobre una de las rutas tendremos lo siguiente, en las rutas por defecto tendremos las claves manuales (‘a’, ‘b’…) mientras que en las claves generadas automáticamente tendremos un auto valor.</w:t>
       </w:r>
     </w:p>
     <w:p/>
@@ -1395,7 +2891,7 @@
                                           <pic:cNvPicPr/>
                                         </pic:nvPicPr>
                                         <pic:blipFill>
-                                          <a:blip r:embed="rId11">
+                                          <a:blip r:embed="rId13">
                                             <a:extLst>
                                               <a:ext uri="{28A0092B-C50C-407E-A947-70E740481C1C}">
                                                 <a14:useLocalDpi xmlns:a14="http://schemas.microsoft.com/office/drawing/2010/main" val="0"/>
@@ -1468,7 +2964,7 @@
                                     <pic:cNvPicPr/>
                                   </pic:nvPicPr>
                                   <pic:blipFill>
-                                    <a:blip r:embed="rId11">
+                                    <a:blip r:embed="rId13">
                                       <a:extLst>
                                         <a:ext uri="{28A0092B-C50C-407E-A947-70E740481C1C}">
                                           <a14:useLocalDpi xmlns:a14="http://schemas.microsoft.com/office/drawing/2010/main" val="0"/>
@@ -1566,7 +3062,7 @@
                                           <pic:cNvPicPr/>
                                         </pic:nvPicPr>
                                         <pic:blipFill>
-                                          <a:blip r:embed="rId12">
+                                          <a:blip r:embed="rId14">
                                             <a:extLst>
                                               <a:ext uri="{28A0092B-C50C-407E-A947-70E740481C1C}">
                                                 <a14:useLocalDpi xmlns:a14="http://schemas.microsoft.com/office/drawing/2010/main" val="0"/>
@@ -1639,7 +3135,7 @@
                                     <pic:cNvPicPr/>
                                   </pic:nvPicPr>
                                   <pic:blipFill>
-                                    <a:blip r:embed="rId12">
+                                    <a:blip r:embed="rId14">
                                       <a:extLst>
                                         <a:ext uri="{28A0092B-C50C-407E-A947-70E740481C1C}">
                                           <a14:useLocalDpi xmlns:a14="http://schemas.microsoft.com/office/drawing/2010/main" val="0"/>
@@ -1684,9 +3180,133 @@
 </w:document>
 </file>
 
+<file path=word/endnotes.xml><?xml version="1.0" encoding="utf-8"?>
+<w:endnotes xmlns:wpc="http://schemas.microsoft.com/office/word/2010/wordprocessingCanvas" xmlns:cx="http://schemas.microsoft.com/office/drawing/2014/chartex" xmlns:cx1="http://schemas.microsoft.com/office/drawing/2015/9/8/chartex" xmlns:cx2="http://schemas.microsoft.com/office/drawing/2015/10/21/chartex" xmlns:cx3="http://schemas.microsoft.com/office/drawing/2016/5/9/chartex" xmlns:cx4="http://schemas.microsoft.com/office/drawing/2016/5/10/chartex" xmlns:cx5="http://schemas.microsoft.com/office/drawing/2016/5/11/chartex" xmlns:cx6="http://schemas.microsoft.com/office/drawing/2016/5/12/chartex" xmlns:cx7="http://schemas.microsoft.com/office/drawing/2016/5/13/chartex" xmlns:cx8="http://schemas.microsoft.com/office/drawing/2016/5/14/chartex" xmlns:mc="http://schemas.openxmlformats.org/markup-compatibility/2006" xmlns:aink="http://schemas.microsoft.com/office/drawing/2016/ink" xmlns:am3d="http://schemas.microsoft.com/office/drawing/2017/model3d" xmlns:o="urn:schemas-microsoft-com:office:office" xmlns:r="http://schemas.openxmlformats.org/officeDocument/2006/relationships" xmlns:m="http://schemas.openxmlformats.org/officeDocument/2006/math" xmlns:v="urn:schemas-microsoft-com:vml" xmlns:wp14="http://schemas.microsoft.com/office/word/2010/wordprocessingDrawing" xmlns:wp="http://schemas.openxmlformats.org/drawingml/2006/wordprocessingDrawing" xmlns:w10="urn:schemas-microsoft-com:office:word" xmlns:w="http://schemas.openxmlformats.org/wordprocessingml/2006/main" xmlns:w14="http://schemas.microsoft.com/office/word/2010/wordml" xmlns:w15="http://schemas.microsoft.com/office/word/2012/wordml" xmlns:w16cid="http://schemas.microsoft.com/office/word/2016/wordml/cid" xmlns:w16se="http://schemas.microsoft.com/office/word/2015/wordml/symex" xmlns:wpg="http://schemas.microsoft.com/office/word/2010/wordprocessingGroup" xmlns:wpi="http://schemas.microsoft.com/office/word/2010/wordprocessingInk" xmlns:wne="http://schemas.microsoft.com/office/word/2006/wordml" xmlns:wps="http://schemas.microsoft.com/office/word/2010/wordprocessingShape" mc:Ignorable="w14 w15 w16se w16cid wp14">
+  <w:endnote w:type="separator" w:id="-1">
+    <w:p>
+      <w:r>
+        <w:separator/>
+      </w:r>
+    </w:p>
+  </w:endnote>
+  <w:endnote w:type="continuationSeparator" w:id="0">
+    <w:p>
+      <w:r>
+        <w:continuationSeparator/>
+      </w:r>
+    </w:p>
+  </w:endnote>
+</w:endnotes>
+</file>
+
+<file path=word/footnotes.xml><?xml version="1.0" encoding="utf-8"?>
+<w:footnotes xmlns:wpc="http://schemas.microsoft.com/office/word/2010/wordprocessingCanvas" xmlns:cx="http://schemas.microsoft.com/office/drawing/2014/chartex" xmlns:cx1="http://schemas.microsoft.com/office/drawing/2015/9/8/chartex" xmlns:cx2="http://schemas.microsoft.com/office/drawing/2015/10/21/chartex" xmlns:cx3="http://schemas.microsoft.com/office/drawing/2016/5/9/chartex" xmlns:cx4="http://schemas.microsoft.com/office/drawing/2016/5/10/chartex" xmlns:cx5="http://schemas.microsoft.com/office/drawing/2016/5/11/chartex" xmlns:cx6="http://schemas.microsoft.com/office/drawing/2016/5/12/chartex" xmlns:cx7="http://schemas.microsoft.com/office/drawing/2016/5/13/chartex" xmlns:cx8="http://schemas.microsoft.com/office/drawing/2016/5/14/chartex" xmlns:mc="http://schemas.openxmlformats.org/markup-compatibility/2006" xmlns:aink="http://schemas.microsoft.com/office/drawing/2016/ink" xmlns:am3d="http://schemas.microsoft.com/office/drawing/2017/model3d" xmlns:o="urn:schemas-microsoft-com:office:office" xmlns:r="http://schemas.openxmlformats.org/officeDocument/2006/relationships" xmlns:m="http://schemas.openxmlformats.org/officeDocument/2006/math" xmlns:v="urn:schemas-microsoft-com:vml" xmlns:wp14="http://schemas.microsoft.com/office/word/2010/wordprocessingDrawing" xmlns:wp="http://schemas.openxmlformats.org/drawingml/2006/wordprocessingDrawing" xmlns:w10="urn:schemas-microsoft-com:office:word" xmlns:w="http://schemas.openxmlformats.org/wordprocessingml/2006/main" xmlns:w14="http://schemas.microsoft.com/office/word/2010/wordml" xmlns:w15="http://schemas.microsoft.com/office/word/2012/wordml" xmlns:w16cid="http://schemas.microsoft.com/office/word/2016/wordml/cid" xmlns:w16se="http://schemas.microsoft.com/office/word/2015/wordml/symex" xmlns:wpg="http://schemas.microsoft.com/office/word/2010/wordprocessingGroup" xmlns:wpi="http://schemas.microsoft.com/office/word/2010/wordprocessingInk" xmlns:wne="http://schemas.microsoft.com/office/word/2006/wordml" xmlns:wps="http://schemas.microsoft.com/office/word/2010/wordprocessingShape" mc:Ignorable="w14 w15 w16se w16cid wp14">
+  <w:footnote w:type="separator" w:id="-1">
+    <w:p>
+      <w:r>
+        <w:separator/>
+      </w:r>
+    </w:p>
+  </w:footnote>
+  <w:footnote w:type="continuationSeparator" w:id="0">
+    <w:p>
+      <w:r>
+        <w:continuationSeparator/>
+      </w:r>
+    </w:p>
+  </w:footnote>
+</w:footnotes>
+</file>
+
 <file path=word/numbering.xml><?xml version="1.0" encoding="utf-8"?>
 <w:numbering xmlns:wpc="http://schemas.microsoft.com/office/word/2010/wordprocessingCanvas" xmlns:cx="http://schemas.microsoft.com/office/drawing/2014/chartex" xmlns:cx1="http://schemas.microsoft.com/office/drawing/2015/9/8/chartex" xmlns:cx2="http://schemas.microsoft.com/office/drawing/2015/10/21/chartex" xmlns:cx3="http://schemas.microsoft.com/office/drawing/2016/5/9/chartex" xmlns:cx4="http://schemas.microsoft.com/office/drawing/2016/5/10/chartex" xmlns:cx5="http://schemas.microsoft.com/office/drawing/2016/5/11/chartex" xmlns:cx6="http://schemas.microsoft.com/office/drawing/2016/5/12/chartex" xmlns:cx7="http://schemas.microsoft.com/office/drawing/2016/5/13/chartex" xmlns:cx8="http://schemas.microsoft.com/office/drawing/2016/5/14/chartex" xmlns:mc="http://schemas.openxmlformats.org/markup-compatibility/2006" xmlns:aink="http://schemas.microsoft.com/office/drawing/2016/ink" xmlns:am3d="http://schemas.microsoft.com/office/drawing/2017/model3d" xmlns:o="urn:schemas-microsoft-com:office:office" xmlns:r="http://schemas.openxmlformats.org/officeDocument/2006/relationships" xmlns:m="http://schemas.openxmlformats.org/officeDocument/2006/math" xmlns:v="urn:schemas-microsoft-com:vml" xmlns:wp14="http://schemas.microsoft.com/office/word/2010/wordprocessingDrawing" xmlns:wp="http://schemas.openxmlformats.org/drawingml/2006/wordprocessingDrawing" xmlns:w10="urn:schemas-microsoft-com:office:word" xmlns:w="http://schemas.openxmlformats.org/wordprocessingml/2006/main" xmlns:w14="http://schemas.microsoft.com/office/word/2010/wordml" xmlns:w15="http://schemas.microsoft.com/office/word/2012/wordml" xmlns:w16cid="http://schemas.microsoft.com/office/word/2016/wordml/cid" xmlns:w16se="http://schemas.microsoft.com/office/word/2015/wordml/symex" xmlns:wpg="http://schemas.microsoft.com/office/word/2010/wordprocessingGroup" xmlns:wpi="http://schemas.microsoft.com/office/word/2010/wordprocessingInk" xmlns:wne="http://schemas.microsoft.com/office/word/2006/wordml" xmlns:wps="http://schemas.microsoft.com/office/word/2010/wordprocessingShape" mc:Ignorable="w14 w15 w16se w16cid wp14">
   <w:abstractNum w:abstractNumId="0" w15:restartNumberingAfterBreak="0">
+    <w:nsid w:val="0FAC5BFB"/>
+    <w:multiLevelType w:val="hybridMultilevel"/>
+    <w:tmpl w:val="F97469FE"/>
+    <w:lvl w:ilvl="0" w:tplc="040A000F">
+      <w:start w:val="1"/>
+      <w:numFmt w:val="decimal"/>
+      <w:lvlText w:val="%1."/>
+      <w:lvlJc w:val="left"/>
+      <w:pPr>
+        <w:ind w:left="720" w:hanging="360"/>
+      </w:pPr>
+    </w:lvl>
+    <w:lvl w:ilvl="1" w:tplc="040A0019" w:tentative="1">
+      <w:start w:val="1"/>
+      <w:numFmt w:val="lowerLetter"/>
+      <w:lvlText w:val="%2."/>
+      <w:lvlJc w:val="left"/>
+      <w:pPr>
+        <w:ind w:left="1440" w:hanging="360"/>
+      </w:pPr>
+    </w:lvl>
+    <w:lvl w:ilvl="2" w:tplc="040A001B" w:tentative="1">
+      <w:start w:val="1"/>
+      <w:numFmt w:val="lowerRoman"/>
+      <w:lvlText w:val="%3."/>
+      <w:lvlJc w:val="right"/>
+      <w:pPr>
+        <w:ind w:left="2160" w:hanging="180"/>
+      </w:pPr>
+    </w:lvl>
+    <w:lvl w:ilvl="3" w:tplc="040A000F" w:tentative="1">
+      <w:start w:val="1"/>
+      <w:numFmt w:val="decimal"/>
+      <w:lvlText w:val="%4."/>
+      <w:lvlJc w:val="left"/>
+      <w:pPr>
+        <w:ind w:left="2880" w:hanging="360"/>
+      </w:pPr>
+    </w:lvl>
+    <w:lvl w:ilvl="4" w:tplc="040A0019" w:tentative="1">
+      <w:start w:val="1"/>
+      <w:numFmt w:val="lowerLetter"/>
+      <w:lvlText w:val="%5."/>
+      <w:lvlJc w:val="left"/>
+      <w:pPr>
+        <w:ind w:left="3600" w:hanging="360"/>
+      </w:pPr>
+    </w:lvl>
+    <w:lvl w:ilvl="5" w:tplc="040A001B" w:tentative="1">
+      <w:start w:val="1"/>
+      <w:numFmt w:val="lowerRoman"/>
+      <w:lvlText w:val="%6."/>
+      <w:lvlJc w:val="right"/>
+      <w:pPr>
+        <w:ind w:left="4320" w:hanging="180"/>
+      </w:pPr>
+    </w:lvl>
+    <w:lvl w:ilvl="6" w:tplc="040A000F" w:tentative="1">
+      <w:start w:val="1"/>
+      <w:numFmt w:val="decimal"/>
+      <w:lvlText w:val="%7."/>
+      <w:lvlJc w:val="left"/>
+      <w:pPr>
+        <w:ind w:left="5040" w:hanging="360"/>
+      </w:pPr>
+    </w:lvl>
+    <w:lvl w:ilvl="7" w:tplc="040A0019" w:tentative="1">
+      <w:start w:val="1"/>
+      <w:numFmt w:val="lowerLetter"/>
+      <w:lvlText w:val="%8."/>
+      <w:lvlJc w:val="left"/>
+      <w:pPr>
+        <w:ind w:left="5760" w:hanging="360"/>
+      </w:pPr>
+    </w:lvl>
+    <w:lvl w:ilvl="8" w:tplc="040A001B" w:tentative="1">
+      <w:start w:val="1"/>
+      <w:numFmt w:val="lowerRoman"/>
+      <w:lvlText w:val="%9."/>
+      <w:lvlJc w:val="right"/>
+      <w:pPr>
+        <w:ind w:left="6480" w:hanging="180"/>
+      </w:pPr>
+    </w:lvl>
+  </w:abstractNum>
+  <w:abstractNum w:abstractNumId="1" w15:restartNumberingAfterBreak="0">
     <w:nsid w:val="3C73513A"/>
     <w:multiLevelType w:val="hybridMultilevel"/>
     <w:tmpl w:val="F2EAB9BA"/>
@@ -1775,7 +3395,7 @@
       </w:pPr>
     </w:lvl>
   </w:abstractNum>
-  <w:abstractNum w:abstractNumId="1" w15:restartNumberingAfterBreak="0">
+  <w:abstractNum w:abstractNumId="2" w15:restartNumberingAfterBreak="0">
     <w:nsid w:val="569B3D90"/>
     <w:multiLevelType w:val="hybridMultilevel"/>
     <w:tmpl w:val="549AEF04"/>
@@ -1864,7 +3484,93 @@
       </w:pPr>
     </w:lvl>
   </w:abstractNum>
-  <w:abstractNum w:abstractNumId="2" w15:restartNumberingAfterBreak="0">
+  <w:abstractNum w:abstractNumId="3" w15:restartNumberingAfterBreak="0">
+    <w:nsid w:val="62CF6535"/>
+    <w:multiLevelType w:val="hybridMultilevel"/>
+    <w:tmpl w:val="F5BE3256"/>
+    <w:lvl w:ilvl="0" w:tplc="040A000F">
+      <w:start w:val="1"/>
+      <w:numFmt w:val="decimal"/>
+      <w:lvlText w:val="%1."/>
+      <w:lvlJc w:val="left"/>
+      <w:pPr>
+        <w:ind w:left="720" w:hanging="360"/>
+      </w:pPr>
+    </w:lvl>
+    <w:lvl w:ilvl="1" w:tplc="040A0019" w:tentative="1">
+      <w:start w:val="1"/>
+      <w:numFmt w:val="lowerLetter"/>
+      <w:lvlText w:val="%2."/>
+      <w:lvlJc w:val="left"/>
+      <w:pPr>
+        <w:ind w:left="1440" w:hanging="360"/>
+      </w:pPr>
+    </w:lvl>
+    <w:lvl w:ilvl="2" w:tplc="040A001B" w:tentative="1">
+      <w:start w:val="1"/>
+      <w:numFmt w:val="lowerRoman"/>
+      <w:lvlText w:val="%3."/>
+      <w:lvlJc w:val="right"/>
+      <w:pPr>
+        <w:ind w:left="2160" w:hanging="180"/>
+      </w:pPr>
+    </w:lvl>
+    <w:lvl w:ilvl="3" w:tplc="040A000F" w:tentative="1">
+      <w:start w:val="1"/>
+      <w:numFmt w:val="decimal"/>
+      <w:lvlText w:val="%4."/>
+      <w:lvlJc w:val="left"/>
+      <w:pPr>
+        <w:ind w:left="2880" w:hanging="360"/>
+      </w:pPr>
+    </w:lvl>
+    <w:lvl w:ilvl="4" w:tplc="040A0019" w:tentative="1">
+      <w:start w:val="1"/>
+      <w:numFmt w:val="lowerLetter"/>
+      <w:lvlText w:val="%5."/>
+      <w:lvlJc w:val="left"/>
+      <w:pPr>
+        <w:ind w:left="3600" w:hanging="360"/>
+      </w:pPr>
+    </w:lvl>
+    <w:lvl w:ilvl="5" w:tplc="040A001B" w:tentative="1">
+      <w:start w:val="1"/>
+      <w:numFmt w:val="lowerRoman"/>
+      <w:lvlText w:val="%6."/>
+      <w:lvlJc w:val="right"/>
+      <w:pPr>
+        <w:ind w:left="4320" w:hanging="180"/>
+      </w:pPr>
+    </w:lvl>
+    <w:lvl w:ilvl="6" w:tplc="040A000F" w:tentative="1">
+      <w:start w:val="1"/>
+      <w:numFmt w:val="decimal"/>
+      <w:lvlText w:val="%7."/>
+      <w:lvlJc w:val="left"/>
+      <w:pPr>
+        <w:ind w:left="5040" w:hanging="360"/>
+      </w:pPr>
+    </w:lvl>
+    <w:lvl w:ilvl="7" w:tplc="040A0019" w:tentative="1">
+      <w:start w:val="1"/>
+      <w:numFmt w:val="lowerLetter"/>
+      <w:lvlText w:val="%8."/>
+      <w:lvlJc w:val="left"/>
+      <w:pPr>
+        <w:ind w:left="5760" w:hanging="360"/>
+      </w:pPr>
+    </w:lvl>
+    <w:lvl w:ilvl="8" w:tplc="040A001B" w:tentative="1">
+      <w:start w:val="1"/>
+      <w:numFmt w:val="lowerRoman"/>
+      <w:lvlText w:val="%9."/>
+      <w:lvlJc w:val="right"/>
+      <w:pPr>
+        <w:ind w:left="6480" w:hanging="180"/>
+      </w:pPr>
+    </w:lvl>
+  </w:abstractNum>
+  <w:abstractNum w:abstractNumId="4" w15:restartNumberingAfterBreak="0">
     <w:nsid w:val="6E1730A8"/>
     <w:multiLevelType w:val="hybridMultilevel"/>
     <w:tmpl w:val="E3861810"/>
@@ -1953,7 +3659,7 @@
       </w:pPr>
     </w:lvl>
   </w:abstractNum>
-  <w:abstractNum w:abstractNumId="3" w15:restartNumberingAfterBreak="0">
+  <w:abstractNum w:abstractNumId="5" w15:restartNumberingAfterBreak="0">
     <w:nsid w:val="76AC00CC"/>
     <w:multiLevelType w:val="hybridMultilevel"/>
     <w:tmpl w:val="74402732"/>
@@ -2043,15 +3749,21 @@
     </w:lvl>
   </w:abstractNum>
   <w:num w:numId="1">
+    <w:abstractNumId w:val="2"/>
+  </w:num>
+  <w:num w:numId="2">
+    <w:abstractNumId w:val="5"/>
+  </w:num>
+  <w:num w:numId="3">
+    <w:abstractNumId w:val="4"/>
+  </w:num>
+  <w:num w:numId="4">
     <w:abstractNumId w:val="1"/>
   </w:num>
-  <w:num w:numId="2">
+  <w:num w:numId="5">
     <w:abstractNumId w:val="3"/>
   </w:num>
-  <w:num w:numId="3">
-    <w:abstractNumId w:val="2"/>
-  </w:num>
-  <w:num w:numId="4">
+  <w:num w:numId="6">
     <w:abstractNumId w:val="0"/>
   </w:num>
 </w:numbering>
@@ -2472,7 +4184,6 @@
   <w:style w:type="character" w:default="1" w:styleId="Fuentedeprrafopredeter">
     <w:name w:val="Default Paragraph Font"/>
     <w:uiPriority w:val="1"/>
-    <w:semiHidden/>
     <w:unhideWhenUsed/>
   </w:style>
   <w:style w:type="table" w:default="1" w:styleId="Tablanormal">
@@ -2557,6 +4268,67 @@
       <w:ind w:left="720"/>
       <w:contextualSpacing/>
     </w:pPr>
+  </w:style>
+  <w:style w:type="character" w:styleId="CdigoHTML">
+    <w:name w:val="HTML Code"/>
+    <w:basedOn w:val="Fuentedeprrafopredeter"/>
+    <w:uiPriority w:val="99"/>
+    <w:semiHidden/>
+    <w:unhideWhenUsed/>
+    <w:rsid w:val="004961DF"/>
+    <w:rPr>
+      <w:rFonts w:ascii="Courier New" w:eastAsia="Times New Roman" w:hAnsi="Courier New" w:cs="Courier New"/>
+      <w:sz w:val="20"/>
+      <w:szCs w:val="20"/>
+    </w:rPr>
+  </w:style>
+  <w:style w:type="paragraph" w:styleId="Sinespaciado">
+    <w:name w:val="No Spacing"/>
+    <w:uiPriority w:val="1"/>
+    <w:qFormat/>
+    <w:rsid w:val="00DF38AA"/>
+  </w:style>
+  <w:style w:type="paragraph" w:styleId="Encabezado">
+    <w:name w:val="header"/>
+    <w:basedOn w:val="Normal"/>
+    <w:link w:val="EncabezadoCar"/>
+    <w:uiPriority w:val="99"/>
+    <w:unhideWhenUsed/>
+    <w:rsid w:val="00A7369F"/>
+    <w:pPr>
+      <w:tabs>
+        <w:tab w:val="center" w:pos="4419"/>
+        <w:tab w:val="right" w:pos="8838"/>
+      </w:tabs>
+    </w:pPr>
+  </w:style>
+  <w:style w:type="character" w:customStyle="1" w:styleId="EncabezadoCar">
+    <w:name w:val="Encabezado Car"/>
+    <w:basedOn w:val="Fuentedeprrafopredeter"/>
+    <w:link w:val="Encabezado"/>
+    <w:uiPriority w:val="99"/>
+    <w:rsid w:val="00A7369F"/>
+  </w:style>
+  <w:style w:type="paragraph" w:styleId="Piedepgina">
+    <w:name w:val="footer"/>
+    <w:basedOn w:val="Normal"/>
+    <w:link w:val="PiedepginaCar"/>
+    <w:uiPriority w:val="99"/>
+    <w:unhideWhenUsed/>
+    <w:rsid w:val="00A7369F"/>
+    <w:pPr>
+      <w:tabs>
+        <w:tab w:val="center" w:pos="4419"/>
+        <w:tab w:val="right" w:pos="8838"/>
+      </w:tabs>
+    </w:pPr>
+  </w:style>
+  <w:style w:type="character" w:customStyle="1" w:styleId="PiedepginaCar">
+    <w:name w:val="Pie de página Car"/>
+    <w:basedOn w:val="Fuentedeprrafopredeter"/>
+    <w:link w:val="Piedepgina"/>
+    <w:uiPriority w:val="99"/>
+    <w:rsid w:val="00A7369F"/>
   </w:style>
 </w:styles>
 </file>

</xml_diff>